<commit_message>
Add payment paper number. Add * to required fields.
</commit_message>
<xml_diff>
--- a/izvestaji/dnevni-izvestaj-01-06-2025_do_01-07-2025.docx
+++ b/izvestaji/dnevni-izvestaj-01-06-2025_do_01-07-2025.docx
@@ -1247,6 +1247,18 @@
     <w:p>
       <w:r>
         <w:br/>
+      </w:r>
+    </w:p>
+    <w:p>
+      <w:pPr>
+        <w:spacing w:before="300"/>
+      </w:pPr>
+      <w:r>
+        <w:rPr>
+          <w:sz w:val="28"/>
+          <w:b w:val="on"/>
+        </w:rPr>
+        <w:t>UKUPNO ZA PERIOD od 01.06.2025. do 01.07.2025.: 90.000 RSD</w:t>
       </w:r>
     </w:p>
     <w:sectPr>

</xml_diff>